<commit_message>
Further updates to the project
</commit_message>
<xml_diff>
--- a/project_plan.docx
+++ b/project_plan.docx
@@ -51,10 +51,27 @@
         <w:t>.  An example of a music website is a website that has a library of sheet music you can download for your personal use</w:t>
       </w:r>
       <w:r>
-        <w:t>.  I want to make a website specifically for sharing these with others.  It will in</w:t>
-      </w:r>
-      <w:r>
-        <w:t>clude around four or five pages; a main page and</w:t>
+        <w:t xml:space="preserve">.  </w:t>
+      </w:r>
+      <w:r>
+        <w:t>This</w:t>
+      </w:r>
+      <w:r>
+        <w:t xml:space="preserve"> website </w:t>
+      </w:r>
+      <w:r>
+        <w:t xml:space="preserve">is made </w:t>
+      </w:r>
+      <w:r>
+        <w:t>specifically for sharing these with others.  It will in</w:t>
+      </w:r>
+      <w:r>
+        <w:t>clude</w:t>
+      </w:r>
+      <w:bookmarkStart w:id="0" w:name="_GoBack"/>
+      <w:bookmarkEnd w:id="0"/>
+      <w:r>
+        <w:t xml:space="preserve"> around four or five pages; a main page and</w:t>
       </w:r>
       <w:r>
         <w:t xml:space="preserve"> </w:t>
@@ -94,14 +111,220 @@
     <w:p>
       <w:pPr>
         <w:pStyle w:val="Heading1"/>
-      </w:pPr>
-      <w:r>
+        <w:rPr>
+          <w:noProof/>
+        </w:rPr>
+      </w:pPr>
+      <w:r>
+        <w:t>Persona</w:t>
+      </w:r>
+    </w:p>
+    <w:p>
+      <w:pPr>
+        <w:pStyle w:val="Heading1"/>
+      </w:pPr>
+      <w:r>
+        <w:rPr>
+          <w:noProof/>
+        </w:rPr>
+        <w:drawing>
+          <wp:inline distT="0" distB="0" distL="0" distR="0">
+            <wp:extent cx="883920" cy="1127760"/>
+            <wp:effectExtent l="0" t="0" r="0" b="0"/>
+            <wp:docPr id="3" name="Picture 3" descr="C:\Users\Evan\AppData\Local\Microsoft\Windows\INetCache\Content.Word\central-african-man.jpg"/>
+            <wp:cNvGraphicFramePr>
+              <a:graphicFrameLocks xmlns:a="http://schemas.openxmlformats.org/drawingml/2006/main" noChangeAspect="1"/>
+            </wp:cNvGraphicFramePr>
+            <a:graphic xmlns:a="http://schemas.openxmlformats.org/drawingml/2006/main">
+              <a:graphicData uri="http://schemas.openxmlformats.org/drawingml/2006/picture">
+                <pic:pic xmlns:pic="http://schemas.openxmlformats.org/drawingml/2006/picture">
+                  <pic:nvPicPr>
+                    <pic:cNvPr id="0" name="Picture 2" descr="C:\Users\Evan\AppData\Local\Microsoft\Windows\INetCache\Content.Word\central-african-man.jpg"/>
+                    <pic:cNvPicPr>
+                      <a:picLocks noChangeAspect="1" noChangeArrowheads="1"/>
+                    </pic:cNvPicPr>
+                  </pic:nvPicPr>
+                  <pic:blipFill rotWithShape="1">
+                    <a:blip r:embed="rId5" cstate="print">
+                      <a:extLst>
+                        <a:ext uri="{28A0092B-C50C-407E-A947-70E740481C1C}">
+                          <a14:useLocalDpi xmlns:a14="http://schemas.microsoft.com/office/drawing/2010/main" val="0"/>
+                        </a:ext>
+                      </a:extLst>
+                    </a:blip>
+                    <a:srcRect l="26191" t="-531" r="27778" b="22224"/>
+                    <a:stretch/>
+                  </pic:blipFill>
+                  <pic:spPr bwMode="auto">
+                    <a:xfrm>
+                      <a:off x="0" y="0"/>
+                      <a:ext cx="883920" cy="1127760"/>
+                    </a:xfrm>
+                    <a:prstGeom prst="rect">
+                      <a:avLst/>
+                    </a:prstGeom>
+                    <a:noFill/>
+                    <a:ln>
+                      <a:noFill/>
+                    </a:ln>
+                    <a:extLst>
+                      <a:ext uri="{53640926-AAD7-44D8-BBD7-CCE9431645EC}">
+                        <a14:shadowObscured xmlns:a14="http://schemas.microsoft.com/office/drawing/2010/main"/>
+                      </a:ext>
+                    </a:extLst>
+                  </pic:spPr>
+                </pic:pic>
+              </a:graphicData>
+            </a:graphic>
+          </wp:inline>
+        </w:drawing>
+      </w:r>
+    </w:p>
+    <w:p>
+      <w:r>
+        <w:t xml:space="preserve">Name: </w:t>
+      </w:r>
+      <w:r>
+        <w:t>Sam Johnson</w:t>
+      </w:r>
+    </w:p>
+    <w:p>
+      <w:r>
+        <w:t xml:space="preserve">Job: </w:t>
+      </w:r>
+      <w:r>
+        <w:t>TA for CIT 160</w:t>
+      </w:r>
+    </w:p>
+    <w:p>
+      <w:r>
+        <w:t>Demographics:</w:t>
+      </w:r>
+    </w:p>
+    <w:p>
+      <w:pPr>
+        <w:pStyle w:val="ListParagraph"/>
+        <w:numPr>
+          <w:ilvl w:val="0"/>
+          <w:numId w:val="1"/>
+        </w:numPr>
+      </w:pPr>
+      <w:r>
+        <w:t>21 years old</w:t>
+      </w:r>
+    </w:p>
+    <w:p>
+      <w:pPr>
+        <w:pStyle w:val="ListParagraph"/>
+        <w:numPr>
+          <w:ilvl w:val="0"/>
+          <w:numId w:val="1"/>
+        </w:numPr>
+      </w:pPr>
+      <w:r>
+        <w:t>Male</w:t>
+      </w:r>
+    </w:p>
+    <w:p>
+      <w:pPr>
+        <w:pStyle w:val="ListParagraph"/>
+        <w:numPr>
+          <w:ilvl w:val="0"/>
+          <w:numId w:val="1"/>
+        </w:numPr>
+      </w:pPr>
+      <w:r>
+        <w:t>Single</w:t>
+      </w:r>
+    </w:p>
+    <w:p>
+      <w:pPr>
+        <w:pStyle w:val="ListParagraph"/>
+        <w:numPr>
+          <w:ilvl w:val="0"/>
+          <w:numId w:val="1"/>
+        </w:numPr>
+      </w:pPr>
+      <w:r>
+        <w:t xml:space="preserve">Current </w:t>
+      </w:r>
+      <w:r>
+        <w:t>CIT</w:t>
+      </w:r>
+      <w:r>
+        <w:t xml:space="preserve"> major at BYU-I</w:t>
+      </w:r>
+    </w:p>
+    <w:p>
+      <w:pPr>
+        <w:pStyle w:val="ListParagraph"/>
+        <w:numPr>
+          <w:ilvl w:val="0"/>
+          <w:numId w:val="1"/>
+        </w:numPr>
+      </w:pPr>
+      <w:r>
+        <w:t>Plays the piano and enjoys music</w:t>
+      </w:r>
+    </w:p>
+    <w:p>
+      <w:r>
+        <w:t xml:space="preserve">Goals and tasks: </w:t>
+      </w:r>
+      <w:r>
+        <w:t>Sam’s a busy guy, but ever-so-often he finds the time to enjoy some good music, both for listening and for playing on the piano.  He knows it can be tricky to find reliable websites for musical resources, so he appreciates getting some good recommendations.</w:t>
+      </w:r>
+    </w:p>
+    <w:p>
+      <w:r>
+        <w:t xml:space="preserve">Environment: </w:t>
+      </w:r>
+      <w:r>
+        <w:t>Very confident on his computer.  Prefers using his laptop, but will occasionally browse the web on his phone.  Being a CIT major he notices obvious problems in websites he visits.</w:t>
+      </w:r>
+    </w:p>
+    <w:p>
+      <w:r>
+        <w:t>Quote: “</w:t>
+      </w:r>
+      <w:r>
+        <w:t xml:space="preserve">Where </w:t>
+      </w:r>
+      <w:r>
+        <w:t>can I find some good new music</w:t>
+      </w:r>
+      <w:r>
+        <w:t>?”</w:t>
+      </w:r>
+    </w:p>
+    <w:p>
+      <w:pPr>
+        <w:pStyle w:val="Heading1"/>
+      </w:pPr>
+      <w:r>
+        <w:lastRenderedPageBreak/>
         <w:t>Web Pages</w:t>
       </w:r>
     </w:p>
     <w:p>
       <w:r>
-        <w:t>I’ll have a main page that describes what the site does.  In that page (and in a navigation bar at the top of the screen) there will be links to the website review pages.  I don’t have a concrete list of sites that I’ll review yet, but some I’m sure it’ll include are bandcamp.com, imslp.org, musictheory.net, ocremix.org, and ninsheetmusic.org.</w:t>
+        <w:t xml:space="preserve">The main page has a HTML5 video that introduces the site.  All other pages (musictheory.net, IMSLP, </w:t>
+      </w:r>
+      <w:proofErr w:type="spellStart"/>
+      <w:r>
+        <w:t>NinSheetMusic</w:t>
+      </w:r>
+      <w:proofErr w:type="spellEnd"/>
+      <w:r>
+        <w:t xml:space="preserve">, Overclocked Remix, and </w:t>
+      </w:r>
+      <w:proofErr w:type="spellStart"/>
+      <w:r>
+        <w:t>Bandcamp</w:t>
+      </w:r>
+      <w:proofErr w:type="spellEnd"/>
+      <w:r>
+        <w:t>) use JSON data for their content.</w:t>
       </w:r>
     </w:p>
     <w:p>
@@ -113,7 +336,6 @@
       </w:r>
     </w:p>
     <w:p>
-      <w:bookmarkStart w:id="0" w:name="_GoBack"/>
       <w:r>
         <w:rPr>
           <w:noProof/>
@@ -136,7 +358,7 @@
                     </pic:cNvPicPr>
                   </pic:nvPicPr>
                   <pic:blipFill>
-                    <a:blip r:embed="rId4" cstate="print">
+                    <a:blip r:embed="rId6" cstate="print">
                       <a:extLst>
                         <a:ext uri="{28A0092B-C50C-407E-A947-70E740481C1C}">
                           <a14:useLocalDpi xmlns:a14="http://schemas.microsoft.com/office/drawing/2010/main" val="0"/>
@@ -167,7 +389,6 @@
           </wp:inline>
         </w:drawing>
       </w:r>
-      <w:bookmarkEnd w:id="0"/>
       <w:r>
         <w:pict>
           <v:shapetype id="_x0000_t75" coordsize="21600,21600" o:spt="75" o:preferrelative="t" path="m@4@5l@4@11@9@11@9@5xe" filled="f" stroked="f">
@@ -189,8 +410,8 @@
             <v:path o:extrusionok="f" gradientshapeok="t" o:connecttype="rect"/>
             <o:lock v:ext="edit" aspectratio="t"/>
           </v:shapetype>
-          <v:shape id="_x0000_i1026" type="#_x0000_t75" style="width:181.8pt;height:228pt">
-            <v:imagedata r:id="rId5" o:title="medium_project"/>
+          <v:shape id="_x0000_i1025" type="#_x0000_t75" style="width:181.2pt;height:228pt">
+            <v:imagedata r:id="rId7" o:title="medium_project"/>
           </v:shape>
         </w:pict>
       </w:r>
@@ -198,19 +419,65 @@
     <w:p/>
     <w:p>
       <w:r>
+        <w:rPr>
+          <w:noProof/>
+        </w:rPr>
+        <w:drawing>
+          <wp:inline distT="0" distB="0" distL="0" distR="0">
+            <wp:extent cx="5943600" cy="3329940"/>
+            <wp:effectExtent l="0" t="0" r="0" b="3810"/>
+            <wp:docPr id="1" name="Picture 1" descr="C:\Users\Evan\AppData\Local\Microsoft\Windows\INetCache\Content.Word\big_project.png"/>
+            <wp:cNvGraphicFramePr>
+              <a:graphicFrameLocks xmlns:a="http://schemas.openxmlformats.org/drawingml/2006/main" noChangeAspect="1"/>
+            </wp:cNvGraphicFramePr>
+            <a:graphic xmlns:a="http://schemas.openxmlformats.org/drawingml/2006/main">
+              <a:graphicData uri="http://schemas.openxmlformats.org/drawingml/2006/picture">
+                <pic:pic xmlns:pic="http://schemas.openxmlformats.org/drawingml/2006/picture">
+                  <pic:nvPicPr>
+                    <pic:cNvPr id="0" name="Picture 3" descr="C:\Users\Evan\AppData\Local\Microsoft\Windows\INetCache\Content.Word\big_project.png"/>
+                    <pic:cNvPicPr>
+                      <a:picLocks noChangeAspect="1" noChangeArrowheads="1"/>
+                    </pic:cNvPicPr>
+                  </pic:nvPicPr>
+                  <pic:blipFill>
+                    <a:blip r:embed="rId8" cstate="print">
+                      <a:extLst>
+                        <a:ext uri="{28A0092B-C50C-407E-A947-70E740481C1C}">
+                          <a14:useLocalDpi xmlns:a14="http://schemas.microsoft.com/office/drawing/2010/main" val="0"/>
+                        </a:ext>
+                      </a:extLst>
+                    </a:blip>
+                    <a:srcRect/>
+                    <a:stretch>
+                      <a:fillRect/>
+                    </a:stretch>
+                  </pic:blipFill>
+                  <pic:spPr bwMode="auto">
+                    <a:xfrm>
+                      <a:off x="0" y="0"/>
+                      <a:ext cx="5943600" cy="3329940"/>
+                    </a:xfrm>
+                    <a:prstGeom prst="rect">
+                      <a:avLst/>
+                    </a:prstGeom>
+                    <a:noFill/>
+                    <a:ln>
+                      <a:noFill/>
+                    </a:ln>
+                  </pic:spPr>
+                </pic:pic>
+              </a:graphicData>
+            </a:graphic>
+          </wp:inline>
+        </w:drawing>
+      </w:r>
+    </w:p>
+    <w:p>
+      <w:pPr>
+        <w:pStyle w:val="Heading1"/>
+      </w:pPr>
+      <w:r>
         <w:lastRenderedPageBreak/>
-        <w:pict>
-          <v:shape id="_x0000_i1027" type="#_x0000_t75" style="width:468pt;height:262.2pt">
-            <v:imagedata r:id="rId6" o:title="big_project"/>
-          </v:shape>
-        </w:pict>
-      </w:r>
-    </w:p>
-    <w:p>
-      <w:pPr>
-        <w:pStyle w:val="Heading1"/>
-      </w:pPr>
-      <w:r>
         <w:t>Usability Concepts</w:t>
       </w:r>
     </w:p>
@@ -227,6 +494,127 @@
     </w:sectPr>
   </w:body>
 </w:document>
+</file>
+
+<file path=word/numbering.xml><?xml version="1.0" encoding="utf-8"?>
+<w:numbering xmlns:wpc="http://schemas.microsoft.com/office/word/2010/wordprocessingCanvas" xmlns:cx="http://schemas.microsoft.com/office/drawing/2014/chartex" xmlns:cx1="http://schemas.microsoft.com/office/drawing/2015/9/8/chartex" xmlns:cx2="http://schemas.microsoft.com/office/drawing/2015/10/21/chartex" xmlns:cx3="http://schemas.microsoft.com/office/drawing/2016/5/9/chartex" xmlns:cx4="http://schemas.microsoft.com/office/drawing/2016/5/10/chartex" xmlns:cx5="http://schemas.microsoft.com/office/drawing/2016/5/11/chartex" xmlns:mc="http://schemas.openxmlformats.org/markup-compatibility/2006" xmlns:o="urn:schemas-microsoft-com:office:office" xmlns:r="http://schemas.openxmlformats.org/officeDocument/2006/relationships" xmlns:m="http://schemas.openxmlformats.org/officeDocument/2006/math" xmlns:v="urn:schemas-microsoft-com:vml" xmlns:wp14="http://schemas.microsoft.com/office/word/2010/wordprocessingDrawing" xmlns:wp="http://schemas.openxmlformats.org/drawingml/2006/wordprocessingDrawing" xmlns:w10="urn:schemas-microsoft-com:office:word" xmlns:w="http://schemas.openxmlformats.org/wordprocessingml/2006/main" xmlns:w14="http://schemas.microsoft.com/office/word/2010/wordml" xmlns:w15="http://schemas.microsoft.com/office/word/2012/wordml" xmlns:w16se="http://schemas.microsoft.com/office/word/2015/wordml/symex" xmlns:wpg="http://schemas.microsoft.com/office/word/2010/wordprocessingGroup" xmlns:wpi="http://schemas.microsoft.com/office/word/2010/wordprocessingInk" xmlns:wne="http://schemas.microsoft.com/office/word/2006/wordml" xmlns:wps="http://schemas.microsoft.com/office/word/2010/wordprocessingShape" mc:Ignorable="w14 w15 w16se wp14">
+  <w:abstractNum w:abstractNumId="0" w15:restartNumberingAfterBreak="0">
+    <w:nsid w:val="16DC1A9B"/>
+    <w:multiLevelType w:val="hybridMultilevel"/>
+    <w:tmpl w:val="B10CCEE4"/>
+    <w:lvl w:ilvl="0" w:tplc="04090001">
+      <w:start w:val="1"/>
+      <w:numFmt w:val="bullet"/>
+      <w:lvlText w:val=""/>
+      <w:lvlJc w:val="left"/>
+      <w:pPr>
+        <w:ind w:left="720" w:hanging="360"/>
+      </w:pPr>
+      <w:rPr>
+        <w:rFonts w:ascii="Symbol" w:hAnsi="Symbol" w:hint="default"/>
+      </w:rPr>
+    </w:lvl>
+    <w:lvl w:ilvl="1" w:tplc="04090003" w:tentative="1">
+      <w:start w:val="1"/>
+      <w:numFmt w:val="bullet"/>
+      <w:lvlText w:val="o"/>
+      <w:lvlJc w:val="left"/>
+      <w:pPr>
+        <w:ind w:left="1440" w:hanging="360"/>
+      </w:pPr>
+      <w:rPr>
+        <w:rFonts w:ascii="Courier New" w:hAnsi="Courier New" w:cs="Courier New" w:hint="default"/>
+      </w:rPr>
+    </w:lvl>
+    <w:lvl w:ilvl="2" w:tplc="04090005" w:tentative="1">
+      <w:start w:val="1"/>
+      <w:numFmt w:val="bullet"/>
+      <w:lvlText w:val=""/>
+      <w:lvlJc w:val="left"/>
+      <w:pPr>
+        <w:ind w:left="2160" w:hanging="360"/>
+      </w:pPr>
+      <w:rPr>
+        <w:rFonts w:ascii="Wingdings" w:hAnsi="Wingdings" w:hint="default"/>
+      </w:rPr>
+    </w:lvl>
+    <w:lvl w:ilvl="3" w:tplc="04090001" w:tentative="1">
+      <w:start w:val="1"/>
+      <w:numFmt w:val="bullet"/>
+      <w:lvlText w:val=""/>
+      <w:lvlJc w:val="left"/>
+      <w:pPr>
+        <w:ind w:left="2880" w:hanging="360"/>
+      </w:pPr>
+      <w:rPr>
+        <w:rFonts w:ascii="Symbol" w:hAnsi="Symbol" w:hint="default"/>
+      </w:rPr>
+    </w:lvl>
+    <w:lvl w:ilvl="4" w:tplc="04090003" w:tentative="1">
+      <w:start w:val="1"/>
+      <w:numFmt w:val="bullet"/>
+      <w:lvlText w:val="o"/>
+      <w:lvlJc w:val="left"/>
+      <w:pPr>
+        <w:ind w:left="3600" w:hanging="360"/>
+      </w:pPr>
+      <w:rPr>
+        <w:rFonts w:ascii="Courier New" w:hAnsi="Courier New" w:cs="Courier New" w:hint="default"/>
+      </w:rPr>
+    </w:lvl>
+    <w:lvl w:ilvl="5" w:tplc="04090005" w:tentative="1">
+      <w:start w:val="1"/>
+      <w:numFmt w:val="bullet"/>
+      <w:lvlText w:val=""/>
+      <w:lvlJc w:val="left"/>
+      <w:pPr>
+        <w:ind w:left="4320" w:hanging="360"/>
+      </w:pPr>
+      <w:rPr>
+        <w:rFonts w:ascii="Wingdings" w:hAnsi="Wingdings" w:hint="default"/>
+      </w:rPr>
+    </w:lvl>
+    <w:lvl w:ilvl="6" w:tplc="04090001" w:tentative="1">
+      <w:start w:val="1"/>
+      <w:numFmt w:val="bullet"/>
+      <w:lvlText w:val=""/>
+      <w:lvlJc w:val="left"/>
+      <w:pPr>
+        <w:ind w:left="5040" w:hanging="360"/>
+      </w:pPr>
+      <w:rPr>
+        <w:rFonts w:ascii="Symbol" w:hAnsi="Symbol" w:hint="default"/>
+      </w:rPr>
+    </w:lvl>
+    <w:lvl w:ilvl="7" w:tplc="04090003" w:tentative="1">
+      <w:start w:val="1"/>
+      <w:numFmt w:val="bullet"/>
+      <w:lvlText w:val="o"/>
+      <w:lvlJc w:val="left"/>
+      <w:pPr>
+        <w:ind w:left="5760" w:hanging="360"/>
+      </w:pPr>
+      <w:rPr>
+        <w:rFonts w:ascii="Courier New" w:hAnsi="Courier New" w:cs="Courier New" w:hint="default"/>
+      </w:rPr>
+    </w:lvl>
+    <w:lvl w:ilvl="8" w:tplc="04090005" w:tentative="1">
+      <w:start w:val="1"/>
+      <w:numFmt w:val="bullet"/>
+      <w:lvlText w:val=""/>
+      <w:lvlJc w:val="left"/>
+      <w:pPr>
+        <w:ind w:left="6480" w:hanging="360"/>
+      </w:pPr>
+      <w:rPr>
+        <w:rFonts w:ascii="Wingdings" w:hAnsi="Wingdings" w:hint="default"/>
+      </w:rPr>
+    </w:lvl>
+  </w:abstractNum>
+  <w:num w:numId="1">
+    <w:abstractNumId w:val="0"/>
+  </w:num>
+</w:numbering>
 </file>
 
 <file path=word/styles.xml><?xml version="1.0" encoding="utf-8"?>
@@ -752,6 +1140,17 @@
       <w:spacing w:val="15"/>
     </w:rPr>
   </w:style>
+  <w:style w:type="paragraph" w:styleId="ListParagraph">
+    <w:name w:val="List Paragraph"/>
+    <w:basedOn w:val="Normal"/>
+    <w:uiPriority w:val="34"/>
+    <w:qFormat/>
+    <w:rsid w:val="00C330C0"/>
+    <w:pPr>
+      <w:ind w:left="720"/>
+      <w:contextualSpacing/>
+    </w:pPr>
+  </w:style>
 </w:styles>
 </file>
 

</xml_diff>